<commit_message>
ihave updated my institution
</commit_message>
<xml_diff>
--- a/UDAtest.docx
+++ b/UDAtest.docx
@@ -9,6 +9,14 @@
       <w:r>
         <w:t xml:space="preserve"> blah</w:t>
       </w:r>
+    </w:p>
+    <w:p/>
+    <w:p>
+      <w:r>
+        <w:t>Hello update</w:t>
+      </w:r>
+    </w:p>
+    <w:p>
       <w:bookmarkStart w:id="0" w:name="_GoBack"/>
       <w:bookmarkEnd w:id="0"/>
     </w:p>

</xml_diff>